<commit_message>
cAMBIOS LOGOS, IMAGNES. AGREGA COSEGURO
cAMBIOS LOGOS, IMAGNES. AGREGA COSEGURO. SE CORRIGEN ALGUNOS REPORTES.
HAY QUE ARREGLAR EL REPORTE DE TURNOS
</commit_message>
<xml_diff>
--- a/Src/Sicemed.Web/Reports/ComprobanteTurno.docx
+++ b/Src/Sicemed.Web/Reports/ComprobanteTurno.docx
@@ -1,6 +1,6 @@
 
 <file path=word/document.xml><?xml version="1.0" encoding="utf-8"?>
-<w:document xmlns:wpc="http://schemas.microsoft.com/office/word/2010/wordprocessingCanvas" xmlns:mc="http://schemas.openxmlformats.org/markup-compatibility/2006" xmlns:o="urn:schemas-microsoft-com:office:office" xmlns:r="http://schemas.openxmlformats.org/officeDocument/2006/relationships" xmlns:m="http://schemas.openxmlformats.org/officeDocument/2006/math" xmlns:v="urn:schemas-microsoft-com:vml" xmlns:wp14="http://schemas.microsoft.com/office/word/2010/wordprocessingDrawing" xmlns:wp="http://schemas.openxmlformats.org/drawingml/2006/wordprocessingDrawing" xmlns:w10="urn:schemas-microsoft-com:office:word" xmlns:w="http://schemas.openxmlformats.org/wordprocessingml/2006/main" xmlns:w14="http://schemas.microsoft.com/office/word/2010/wordml" xmlns:wpg="http://schemas.microsoft.com/office/word/2010/wordprocessingGroup" xmlns:wpi="http://schemas.microsoft.com/office/word/2010/wordprocessingInk" xmlns:wne="http://schemas.microsoft.com/office/word/2006/wordml" xmlns:wps="http://schemas.microsoft.com/office/word/2010/wordprocessingShape" mc:Ignorable="w14 wp14">
+<w:document xmlns:ve="http://schemas.openxmlformats.org/markup-compatibility/2006" xmlns:o="urn:schemas-microsoft-com:office:office" xmlns:r="http://schemas.openxmlformats.org/officeDocument/2006/relationships" xmlns:m="http://schemas.openxmlformats.org/officeDocument/2006/math" xmlns:v="urn:schemas-microsoft-com:vml" xmlns:wp="http://schemas.openxmlformats.org/drawingml/2006/wordprocessingDrawing" xmlns:w10="urn:schemas-microsoft-com:office:word" xmlns:w="http://schemas.openxmlformats.org/wordprocessingml/2006/main" xmlns:wne="http://schemas.microsoft.com/office/word/2006/wordml">
   <w:body>
     <w:p>
       <w:r>
@@ -8,225 +8,136 @@
           <w:noProof/>
           <w:lang w:eastAsia="es-AR"/>
         </w:rPr>
-        <mc:AlternateContent>
-          <mc:Choice Requires="wps">
-            <w:drawing>
-              <wp:anchor distT="0" distB="0" distL="114300" distR="114300" simplePos="0" relativeHeight="251659264" behindDoc="0" locked="0" layoutInCell="1" allowOverlap="1" wp14:anchorId="45FA991D" wp14:editId="39D0BBFC">
-                <wp:simplePos x="0" y="0"/>
-                <wp:positionH relativeFrom="column">
-                  <wp:posOffset>3825240</wp:posOffset>
-                </wp:positionH>
-                <wp:positionV relativeFrom="paragraph">
-                  <wp:posOffset>-80645</wp:posOffset>
-                </wp:positionV>
-                <wp:extent cx="2085975" cy="638175"/>
-                <wp:effectExtent l="0" t="0" r="0" b="0"/>
-                <wp:wrapNone/>
-                <wp:docPr id="2" name="Text Box 2"/>
-                <wp:cNvGraphicFramePr/>
-                <a:graphic xmlns:a="http://schemas.openxmlformats.org/drawingml/2006/main">
-                  <a:graphicData uri="http://schemas.microsoft.com/office/word/2010/wordprocessingShape">
-                    <wps:wsp>
-                      <wps:cNvSpPr txBox="1"/>
-                      <wps:spPr>
-                        <a:xfrm>
-                          <a:off x="0" y="0"/>
-                          <a:ext cx="2085975" cy="638175"/>
-                        </a:xfrm>
-                        <a:prstGeom prst="rect">
-                          <a:avLst/>
-                        </a:prstGeom>
-                        <a:noFill/>
-                        <a:ln w="6350">
-                          <a:noFill/>
-                        </a:ln>
-                        <a:effectLst/>
-                      </wps:spPr>
-                      <wps:style>
-                        <a:lnRef idx="0">
-                          <a:schemeClr val="accent1"/>
-                        </a:lnRef>
-                        <a:fillRef idx="0">
-                          <a:schemeClr val="accent1"/>
-                        </a:fillRef>
-                        <a:effectRef idx="0">
-                          <a:schemeClr val="accent1"/>
-                        </a:effectRef>
-                        <a:fontRef idx="minor">
-                          <a:schemeClr val="dk1"/>
-                        </a:fontRef>
-                      </wps:style>
-                      <wps:txbx>
-                        <w:txbxContent>
-                          <w:p>
-                            <w:pPr>
-                              <w:jc w:val="right"/>
-                              <w:rPr>
-                                <w:i/>
-                                <w:sz w:val="20"/>
-                              </w:rPr>
-                            </w:pPr>
-                            <w:r>
-                              <w:rPr>
-                                <w:b/>
-                                <w:sz w:val="24"/>
-                              </w:rPr>
-                              <w:t>SICEMED</w:t>
-                            </w:r>
-                            <w:r>
-                              <w:rPr>
-                                <w:b/>
-                                <w:sz w:val="24"/>
-                              </w:rPr>
-                              <w:t xml:space="preserve"> – Centro de Salud</w:t>
-                            </w:r>
-                            <w:r>
-                              <w:rPr>
-                                <w:sz w:val="24"/>
-                              </w:rPr>
-                              <w:br/>
-                            </w:r>
-                            <w:r>
-                              <w:rPr>
-                                <w:i/>
-                                <w:sz w:val="20"/>
-                              </w:rPr>
-                              <w:t xml:space="preserve">Teléfono: </w:t>
-                            </w:r>
-                            <w:r>
-                              <w:rPr>
-                                <w:rStyle w:val="iconphone"/>
-                                <w:i/>
-                                <w:sz w:val="20"/>
-                              </w:rPr>
-                              <w:t>448-7896</w:t>
-                            </w:r>
-                            <w:r>
-                              <w:rPr>
-                                <w:i/>
-                                <w:sz w:val="20"/>
-                              </w:rPr>
-                              <w:br/>
-                            </w:r>
-                            <w:proofErr w:type="spellStart"/>
-                            <w:r>
-                              <w:rPr>
-                                <w:i/>
-                                <w:sz w:val="20"/>
-                              </w:rPr>
-                              <w:t>Velez</w:t>
-                            </w:r>
-                            <w:proofErr w:type="spellEnd"/>
-                            <w:r>
-                              <w:rPr>
-                                <w:i/>
-                                <w:sz w:val="20"/>
-                              </w:rPr>
-                              <w:t xml:space="preserve"> Sarsfield 982, Rosario</w:t>
-                            </w:r>
-                          </w:p>
-                        </w:txbxContent>
-                      </wps:txbx>
-                      <wps:bodyPr rot="0" spcFirstLastPara="0" vertOverflow="overflow" horzOverflow="overflow" vert="horz" wrap="square" lIns="91440" tIns="45720" rIns="91440" bIns="45720" numCol="1" spcCol="0" rtlCol="0" fromWordArt="0" anchor="t" anchorCtr="0" forceAA="0" compatLnSpc="1">
-                        <a:prstTxWarp prst="textNoShape">
-                          <a:avLst/>
-                        </a:prstTxWarp>
-                        <a:noAutofit/>
-                      </wps:bodyPr>
-                    </wps:wsp>
-                  </a:graphicData>
-                </a:graphic>
-                <wp14:sizeRelH relativeFrom="margin">
-                  <wp14:pctWidth>0</wp14:pctWidth>
-                </wp14:sizeRelH>
-                <wp14:sizeRelV relativeFrom="margin">
-                  <wp14:pctHeight>0</wp14:pctHeight>
-                </wp14:sizeRelV>
-              </wp:anchor>
-            </w:drawing>
-          </mc:Choice>
-          <mc:Fallback>
-            <w:pict>
-              <v:shapetype id="_x0000_t202" coordsize="21600,21600" o:spt="202" path="m,l,21600r21600,l21600,xe">
-                <v:stroke joinstyle="miter"/>
-                <v:path gradientshapeok="t" o:connecttype="rect"/>
-              </v:shapetype>
-              <v:shape id="Text Box 2" o:spid="_x0000_s1026" type="#_x0000_t202" style="position:absolute;margin-left:301.2pt;margin-top:-6.35pt;width:164.25pt;height:50.25pt;z-index:251659264;visibility:visible;mso-wrap-style:square;mso-width-percent:0;mso-height-percent:0;mso-wrap-distance-left:9pt;mso-wrap-distance-top:0;mso-wrap-distance-right:9pt;mso-wrap-distance-bottom:0;mso-position-horizontal:absolute;mso-position-horizontal-relative:text;mso-position-vertical:absolute;mso-position-vertical-relative:text;mso-width-percent:0;mso-height-percent:0;mso-width-relative:margin;mso-height-relative:margin;v-text-anchor:top" o:gfxdata="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" filled="f" stroked="f" strokeweight=".5pt">
-                <v:textbox>
-                  <w:txbxContent>
-                    <w:p>
-                      <w:pPr>
-                        <w:jc w:val="right"/>
-                        <w:rPr>
-                          <w:i/>
-                          <w:sz w:val="20"/>
-                        </w:rPr>
-                      </w:pPr>
-                      <w:r>
-                        <w:rPr>
-                          <w:b/>
-                          <w:sz w:val="24"/>
-                        </w:rPr>
-                        <w:t>SICEMED</w:t>
-                      </w:r>
-                      <w:r>
-                        <w:rPr>
-                          <w:b/>
-                          <w:sz w:val="24"/>
-                        </w:rPr>
-                        <w:t xml:space="preserve"> – Centro de Salud</w:t>
-                      </w:r>
-                      <w:r>
-                        <w:rPr>
-                          <w:sz w:val="24"/>
-                        </w:rPr>
-                        <w:br/>
-                      </w:r>
-                      <w:r>
-                        <w:rPr>
-                          <w:i/>
-                          <w:sz w:val="20"/>
-                        </w:rPr>
-                        <w:t xml:space="preserve">Teléfono: </w:t>
-                      </w:r>
-                      <w:r>
-                        <w:rPr>
-                          <w:rStyle w:val="iconphone"/>
-                          <w:i/>
-                          <w:sz w:val="20"/>
-                        </w:rPr>
-                        <w:t>448-7896</w:t>
-                      </w:r>
-                      <w:r>
-                        <w:rPr>
-                          <w:i/>
-                          <w:sz w:val="20"/>
-                        </w:rPr>
-                        <w:br/>
-                      </w:r>
-                      <w:proofErr w:type="spellStart"/>
-                      <w:r>
-                        <w:rPr>
-                          <w:i/>
-                          <w:sz w:val="20"/>
-                        </w:rPr>
-                        <w:t>Velez</w:t>
-                      </w:r>
-                      <w:proofErr w:type="spellEnd"/>
-                      <w:r>
-                        <w:rPr>
-                          <w:i/>
-                          <w:sz w:val="20"/>
-                        </w:rPr>
-                        <w:t xml:space="preserve"> Sarsfield 982, Rosario</w:t>
-                      </w:r>
-                    </w:p>
-                  </w:txbxContent>
-                </v:textbox>
-              </v:shape>
-            </w:pict>
-          </mc:Fallback>
-        </mc:AlternateContent>
+        <w:pict>
+          <v:shapetype id="_x0000_t202" coordsize="21600,21600" o:spt="202" path="m,l,21600r21600,l21600,xe">
+            <v:stroke joinstyle="miter"/>
+            <v:path gradientshapeok="t" o:connecttype="rect"/>
+          </v:shapetype>
+          <v:shape id="Text Box 2" o:spid="_x0000_s1026" type="#_x0000_t202" style="position:absolute;margin-left:242.7pt;margin-top:-6.35pt;width:222.75pt;height:50.25pt;z-index:251659264;visibility:visible;mso-width-relative:margin;mso-height-relative:margin" o:gfxdata="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" filled="f" stroked="f" strokeweight=".5pt">
+            <v:textbox>
+              <w:txbxContent>
+                <w:p>
+                  <w:pPr>
+                    <w:jc w:val="right"/>
+                    <w:rPr>
+                      <w:i/>
+                      <w:sz w:val="20"/>
+                    </w:rPr>
+                  </w:pPr>
+                  <w:r>
+                    <w:rPr>
+                      <w:b/>
+                      <w:sz w:val="24"/>
+                    </w:rPr>
+                    <w:t>Centro Médico Integral Vélez Sarsfield</w:t>
+                  </w:r>
+                  <w:r>
+                    <w:rPr>
+                      <w:sz w:val="24"/>
+                    </w:rPr>
+                    <w:t xml:space="preserve"> </w:t>
+                  </w:r>
+                  <w:r>
+                    <w:rPr>
+                      <w:sz w:val="24"/>
+                    </w:rPr>
+                    <w:br/>
+                  </w:r>
+                  <w:r>
+                    <w:rPr>
+                      <w:i/>
+                      <w:sz w:val="20"/>
+                    </w:rPr>
+                    <w:t xml:space="preserve">Teléfono: </w:t>
+                  </w:r>
+                  <w:r>
+                    <w:rPr>
+                      <w:i/>
+                      <w:sz w:val="20"/>
+                    </w:rPr>
+                    <w:t xml:space="preserve">(0341) </w:t>
+                  </w:r>
+                  <w:r>
+                    <w:rPr>
+                      <w:rStyle w:val="iconphone"/>
+                      <w:i/>
+                      <w:sz w:val="20"/>
+                    </w:rPr>
+                    <w:t>4</w:t>
+                  </w:r>
+                  <w:r>
+                    <w:rPr>
+                      <w:rStyle w:val="iconphone"/>
+                      <w:i/>
+                      <w:sz w:val="20"/>
+                    </w:rPr>
+                    <w:t>38</w:t>
+                  </w:r>
+                  <w:r>
+                    <w:rPr>
+                      <w:rStyle w:val="iconphone"/>
+                      <w:i/>
+                      <w:sz w:val="20"/>
+                    </w:rPr>
+                    <w:t>-</w:t>
+                  </w:r>
+                  <w:r>
+                    <w:rPr>
+                      <w:rStyle w:val="iconphone"/>
+                      <w:i/>
+                      <w:sz w:val="20"/>
+                    </w:rPr>
+                    <w:t>2370</w:t>
+                  </w:r>
+                  <w:r>
+                    <w:rPr>
+                      <w:i/>
+                      <w:sz w:val="20"/>
+                    </w:rPr>
+                    <w:br/>
+                  </w:r>
+                  <w:proofErr w:type="spellStart"/>
+                  <w:r>
+                    <w:rPr>
+                      <w:i/>
+                      <w:sz w:val="20"/>
+                    </w:rPr>
+                    <w:t>Velez</w:t>
+                  </w:r>
+                  <w:proofErr w:type="spellEnd"/>
+                  <w:r>
+                    <w:rPr>
+                      <w:i/>
+                      <w:sz w:val="20"/>
+                    </w:rPr>
+                    <w:t xml:space="preserve"> Sarsfield </w:t>
+                  </w:r>
+                  <w:r>
+                    <w:rPr>
+                      <w:i/>
+                      <w:sz w:val="20"/>
+                    </w:rPr>
+                    <w:t>82</w:t>
+                  </w:r>
+                  <w:r>
+                    <w:rPr>
+                      <w:i/>
+                      <w:sz w:val="20"/>
+                    </w:rPr>
+                    <w:t>5</w:t>
+                  </w:r>
+                  <w:r>
+                    <w:rPr>
+                      <w:i/>
+                      <w:sz w:val="20"/>
+                    </w:rPr>
+                    <w:t>, Rosario</w:t>
+                  </w:r>
+                </w:p>
+              </w:txbxContent>
+            </v:textbox>
+          </v:shape>
+        </w:pict>
       </w:r>
       <w:r>
         <w:rPr>
@@ -234,10 +145,10 @@
           <w:lang w:eastAsia="es-AR"/>
         </w:rPr>
         <w:drawing>
-          <wp:inline distT="0" distB="0" distL="0" distR="0" wp14:anchorId="17C89335" wp14:editId="04C417DF">
-            <wp:extent cx="1771650" cy="674914"/>
+          <wp:inline distT="0" distB="0" distL="0" distR="0">
+            <wp:extent cx="1776600" cy="676800"/>
             <wp:effectExtent l="0" t="0" r="0" b="0"/>
-            <wp:docPr id="1" name="Picture 1"/>
+            <wp:docPr id="3" name="1 Imagen" descr="logo.png"/>
             <wp:cNvGraphicFramePr>
               <a:graphicFrameLocks xmlns:a="http://schemas.openxmlformats.org/drawingml/2006/main" noChangeAspect="1"/>
             </wp:cNvGraphicFramePr>
@@ -249,13 +160,7 @@
                     <pic:cNvPicPr/>
                   </pic:nvPicPr>
                   <pic:blipFill>
-                    <a:blip r:embed="rId6">
-                      <a:extLst>
-                        <a:ext uri="{28A0092B-C50C-407E-A947-70E740481C1C}">
-                          <a14:useLocalDpi xmlns:a14="http://schemas.microsoft.com/office/drawing/2010/main" val="0"/>
-                        </a:ext>
-                      </a:extLst>
-                    </a:blip>
+                    <a:blip r:embed="rId5" cstate="print"/>
                     <a:stretch>
                       <a:fillRect/>
                     </a:stretch>
@@ -263,7 +168,7 @@
                   <pic:spPr>
                     <a:xfrm>
                       <a:off x="0" y="0"/>
-                      <a:ext cx="1772054" cy="675068"/>
+                      <a:ext cx="1776600" cy="676800"/>
                     </a:xfrm>
                     <a:prstGeom prst="rect">
                       <a:avLst/>
@@ -278,72 +183,16 @@
     </w:p>
     <w:p>
       <w:pPr>
-        <w:pStyle w:val="Heading1"/>
+        <w:pStyle w:val="Ttulo1"/>
       </w:pPr>
       <w:r>
         <w:rPr>
           <w:noProof/>
           <w:lang w:eastAsia="es-AR"/>
         </w:rPr>
-        <mc:AlternateContent>
-          <mc:Choice Requires="wps">
-            <w:drawing>
-              <wp:anchor distT="0" distB="0" distL="114300" distR="114300" simplePos="0" relativeHeight="251660288" behindDoc="0" locked="0" layoutInCell="1" allowOverlap="1" wp14:anchorId="47A6EEF7" wp14:editId="6A2A4D20">
-                <wp:simplePos x="0" y="0"/>
-                <wp:positionH relativeFrom="column">
-                  <wp:posOffset>615315</wp:posOffset>
-                </wp:positionH>
-                <wp:positionV relativeFrom="paragraph">
-                  <wp:posOffset>35560</wp:posOffset>
-                </wp:positionV>
-                <wp:extent cx="4581525" cy="0"/>
-                <wp:effectExtent l="0" t="0" r="9525" b="19050"/>
-                <wp:wrapNone/>
-                <wp:docPr id="3" name="Straight Connector 3"/>
-                <wp:cNvGraphicFramePr/>
-                <a:graphic xmlns:a="http://schemas.openxmlformats.org/drawingml/2006/main">
-                  <a:graphicData uri="http://schemas.microsoft.com/office/word/2010/wordprocessingShape">
-                    <wps:wsp>
-                      <wps:cNvCnPr/>
-                      <wps:spPr>
-                        <a:xfrm>
-                          <a:off x="0" y="0"/>
-                          <a:ext cx="4581525" cy="0"/>
-                        </a:xfrm>
-                        <a:prstGeom prst="line">
-                          <a:avLst/>
-                        </a:prstGeom>
-                      </wps:spPr>
-                      <wps:style>
-                        <a:lnRef idx="1">
-                          <a:schemeClr val="accent1"/>
-                        </a:lnRef>
-                        <a:fillRef idx="0">
-                          <a:schemeClr val="accent1"/>
-                        </a:fillRef>
-                        <a:effectRef idx="0">
-                          <a:schemeClr val="accent1"/>
-                        </a:effectRef>
-                        <a:fontRef idx="minor">
-                          <a:schemeClr val="tx1"/>
-                        </a:fontRef>
-                      </wps:style>
-                      <wps:bodyPr/>
-                    </wps:wsp>
-                  </a:graphicData>
-                </a:graphic>
-                <wp14:sizeRelH relativeFrom="margin">
-                  <wp14:pctWidth>0</wp14:pctWidth>
-                </wp14:sizeRelH>
-              </wp:anchor>
-            </w:drawing>
-          </mc:Choice>
-          <mc:Fallback>
-            <w:pict>
-              <v:line id="Straight Connector 3" o:spid="_x0000_s1026" style="position:absolute;z-index:251660288;visibility:visible;mso-wrap-style:square;mso-width-percent:0;mso-wrap-distance-left:9pt;mso-wrap-distance-top:0;mso-wrap-distance-right:9pt;mso-wrap-distance-bottom:0;mso-position-horizontal:absolute;mso-position-horizontal-relative:text;mso-position-vertical:absolute;mso-position-vertical-relative:text;mso-width-percent:0;mso-width-relative:margin" from="48.45pt,2.8pt" to="409.2pt,2.8pt" o:gfxdata="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" strokecolor="#4579b8 [3044]"/>
-            </w:pict>
-          </mc:Fallback>
-        </mc:AlternateContent>
+        <w:pict>
+          <v:line id="Straight Connector 3" o:spid="_x0000_s1028" style="position:absolute;z-index:251660288;visibility:visible;mso-width-relative:margin" from="48.45pt,2.8pt" to="409.2pt,2.8pt" o:gfxdata="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" strokecolor="#4579b8 [3044]"/>
+        </w:pict>
       </w:r>
       <w:r>
         <w:t>Recordatorio de Turno</w:t>
@@ -409,65 +258,9 @@
           <w:noProof/>
           <w:lang w:eastAsia="es-AR"/>
         </w:rPr>
-        <mc:AlternateContent>
-          <mc:Choice Requires="wps">
-            <w:drawing>
-              <wp:anchor distT="0" distB="0" distL="114300" distR="114300" simplePos="0" relativeHeight="251662336" behindDoc="0" locked="0" layoutInCell="1" allowOverlap="1" wp14:anchorId="05BCCD09" wp14:editId="37127B1B">
-                <wp:simplePos x="0" y="0"/>
-                <wp:positionH relativeFrom="column">
-                  <wp:posOffset>545465</wp:posOffset>
-                </wp:positionH>
-                <wp:positionV relativeFrom="paragraph">
-                  <wp:posOffset>78105</wp:posOffset>
-                </wp:positionV>
-                <wp:extent cx="4581525" cy="0"/>
-                <wp:effectExtent l="0" t="0" r="9525" b="19050"/>
-                <wp:wrapNone/>
-                <wp:docPr id="4" name="Straight Connector 4"/>
-                <wp:cNvGraphicFramePr/>
-                <a:graphic xmlns:a="http://schemas.openxmlformats.org/drawingml/2006/main">
-                  <a:graphicData uri="http://schemas.microsoft.com/office/word/2010/wordprocessingShape">
-                    <wps:wsp>
-                      <wps:cNvCnPr/>
-                      <wps:spPr>
-                        <a:xfrm>
-                          <a:off x="0" y="0"/>
-                          <a:ext cx="4581525" cy="0"/>
-                        </a:xfrm>
-                        <a:prstGeom prst="line">
-                          <a:avLst/>
-                        </a:prstGeom>
-                      </wps:spPr>
-                      <wps:style>
-                        <a:lnRef idx="1">
-                          <a:schemeClr val="accent1"/>
-                        </a:lnRef>
-                        <a:fillRef idx="0">
-                          <a:schemeClr val="accent1"/>
-                        </a:fillRef>
-                        <a:effectRef idx="0">
-                          <a:schemeClr val="accent1"/>
-                        </a:effectRef>
-                        <a:fontRef idx="minor">
-                          <a:schemeClr val="tx1"/>
-                        </a:fontRef>
-                      </wps:style>
-                      <wps:bodyPr/>
-                    </wps:wsp>
-                  </a:graphicData>
-                </a:graphic>
-                <wp14:sizeRelH relativeFrom="margin">
-                  <wp14:pctWidth>0</wp14:pctWidth>
-                </wp14:sizeRelH>
-              </wp:anchor>
-            </w:drawing>
-          </mc:Choice>
-          <mc:Fallback>
-            <w:pict>
-              <v:line id="Straight Connector 4" o:spid="_x0000_s1026" style="position:absolute;z-index:251662336;visibility:visible;mso-wrap-style:square;mso-width-percent:0;mso-wrap-distance-left:9pt;mso-wrap-distance-top:0;mso-wrap-distance-right:9pt;mso-wrap-distance-bottom:0;mso-position-horizontal:absolute;mso-position-horizontal-relative:text;mso-position-vertical:absolute;mso-position-vertical-relative:text;mso-width-percent:0;mso-width-relative:margin" from="42.95pt,6.15pt" to="403.7pt,6.15pt" o:gfxdata="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" strokecolor="#4579b8 [3044]"/>
-            </w:pict>
-          </mc:Fallback>
-        </mc:AlternateContent>
+        <w:pict>
+          <v:line id="Straight Connector 4" o:spid="_x0000_s1027" style="position:absolute;z-index:251662336;visibility:visible;mso-width-relative:margin" from="42.95pt,6.15pt" to="403.7pt,6.15pt" o:gfxdata="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" strokecolor="#4579b8 [3044]"/>
+        </w:pict>
       </w:r>
     </w:p>
     <w:p>
@@ -489,7 +282,7 @@
     </w:p>
     <w:p>
       <w:pPr>
-        <w:pStyle w:val="ListParagraph"/>
+        <w:pStyle w:val="Prrafodelista"/>
         <w:numPr>
           <w:ilvl w:val="0"/>
           <w:numId w:val="1"/>
@@ -509,7 +302,7 @@
     </w:p>
     <w:p>
       <w:pPr>
-        <w:pStyle w:val="ListParagraph"/>
+        <w:pStyle w:val="Prrafodelista"/>
         <w:numPr>
           <w:ilvl w:val="0"/>
           <w:numId w:val="1"/>
@@ -538,7 +331,7 @@
 </file>
 
 <file path=word/numbering.xml><?xml version="1.0" encoding="utf-8"?>
-<w:numbering xmlns:wpc="http://schemas.microsoft.com/office/word/2010/wordprocessingCanvas" xmlns:mc="http://schemas.openxmlformats.org/markup-compatibility/2006" xmlns:o="urn:schemas-microsoft-com:office:office" xmlns:r="http://schemas.openxmlformats.org/officeDocument/2006/relationships" xmlns:m="http://schemas.openxmlformats.org/officeDocument/2006/math" xmlns:v="urn:schemas-microsoft-com:vml" xmlns:wp14="http://schemas.microsoft.com/office/word/2010/wordprocessingDrawing" xmlns:wp="http://schemas.openxmlformats.org/drawingml/2006/wordprocessingDrawing" xmlns:w10="urn:schemas-microsoft-com:office:word" xmlns:w="http://schemas.openxmlformats.org/wordprocessingml/2006/main" xmlns:w14="http://schemas.microsoft.com/office/word/2010/wordml" xmlns:wpg="http://schemas.microsoft.com/office/word/2010/wordprocessingGroup" xmlns:wpi="http://schemas.microsoft.com/office/word/2010/wordprocessingInk" xmlns:wne="http://schemas.microsoft.com/office/word/2006/wordml" xmlns:wps="http://schemas.microsoft.com/office/word/2010/wordprocessingShape" mc:Ignorable="w14 wp14">
+<w:numbering xmlns:ve="http://schemas.openxmlformats.org/markup-compatibility/2006" xmlns:o="urn:schemas-microsoft-com:office:office" xmlns:r="http://schemas.openxmlformats.org/officeDocument/2006/relationships" xmlns:m="http://schemas.openxmlformats.org/officeDocument/2006/math" xmlns:v="urn:schemas-microsoft-com:vml" xmlns:wp="http://schemas.openxmlformats.org/drawingml/2006/wordprocessingDrawing" xmlns:w10="urn:schemas-microsoft-com:office:word" xmlns:w="http://schemas.openxmlformats.org/wordprocessingml/2006/main" xmlns:wne="http://schemas.microsoft.com/office/word/2006/wordml">
   <w:abstractNum w:abstractNumId="0">
     <w:nsid w:val="2C8F3101"/>
     <w:multiLevelType w:val="hybridMultilevel"/>
@@ -659,7 +452,7 @@
 </file>
 
 <file path=word/styles.xml><?xml version="1.0" encoding="utf-8"?>
-<w:styles xmlns:mc="http://schemas.openxmlformats.org/markup-compatibility/2006" xmlns:r="http://schemas.openxmlformats.org/officeDocument/2006/relationships" xmlns:w="http://schemas.openxmlformats.org/wordprocessingml/2006/main" xmlns:w14="http://schemas.microsoft.com/office/word/2010/wordml" mc:Ignorable="w14">
+<w:styles xmlns:r="http://schemas.openxmlformats.org/officeDocument/2006/relationships" xmlns:w="http://schemas.openxmlformats.org/wordprocessingml/2006/main">
   <w:docDefaults>
     <w:rPrDefault>
       <w:rPr>
@@ -817,12 +610,13 @@
   <w:style w:type="paragraph" w:default="1" w:styleId="Normal">
     <w:name w:val="Normal"/>
     <w:qFormat/>
-  </w:style>
-  <w:style w:type="paragraph" w:styleId="Heading1">
+    <w:rsid w:val="009F4361"/>
+  </w:style>
+  <w:style w:type="paragraph" w:styleId="Ttulo1">
     <w:name w:val="heading 1"/>
     <w:basedOn w:val="Normal"/>
     <w:next w:val="Normal"/>
-    <w:link w:val="Heading1Char"/>
+    <w:link w:val="Ttulo1Car"/>
     <w:uiPriority w:val="9"/>
     <w:qFormat/>
     <w:rsid w:val="00205DD1"/>
@@ -841,11 +635,11 @@
       <w:szCs w:val="28"/>
     </w:rPr>
   </w:style>
-  <w:style w:type="paragraph" w:styleId="Heading2">
+  <w:style w:type="paragraph" w:styleId="Ttulo2">
     <w:name w:val="heading 2"/>
     <w:basedOn w:val="Normal"/>
     <w:next w:val="Normal"/>
-    <w:link w:val="Heading2Char"/>
+    <w:link w:val="Ttulo2Car"/>
     <w:uiPriority w:val="9"/>
     <w:unhideWhenUsed/>
     <w:qFormat/>
@@ -865,17 +659,18 @@
       <w:szCs w:val="26"/>
     </w:rPr>
   </w:style>
-  <w:style w:type="character" w:default="1" w:styleId="DefaultParagraphFont">
+  <w:style w:type="character" w:default="1" w:styleId="Fuentedeprrafopredeter">
     <w:name w:val="Default Paragraph Font"/>
     <w:uiPriority w:val="1"/>
     <w:semiHidden/>
     <w:unhideWhenUsed/>
   </w:style>
-  <w:style w:type="table" w:default="1" w:styleId="TableNormal">
+  <w:style w:type="table" w:default="1" w:styleId="Tablanormal">
     <w:name w:val="Normal Table"/>
     <w:uiPriority w:val="99"/>
     <w:semiHidden/>
     <w:unhideWhenUsed/>
+    <w:qFormat/>
     <w:tblPr>
       <w:tblInd w:w="0" w:type="dxa"/>
       <w:tblCellMar>
@@ -886,16 +681,16 @@
       </w:tblCellMar>
     </w:tblPr>
   </w:style>
-  <w:style w:type="numbering" w:default="1" w:styleId="NoList">
+  <w:style w:type="numbering" w:default="1" w:styleId="Sinlista">
     <w:name w:val="No List"/>
     <w:uiPriority w:val="99"/>
     <w:semiHidden/>
     <w:unhideWhenUsed/>
   </w:style>
-  <w:style w:type="paragraph" w:styleId="BalloonText">
+  <w:style w:type="paragraph" w:styleId="Textodeglobo">
     <w:name w:val="Balloon Text"/>
     <w:basedOn w:val="Normal"/>
-    <w:link w:val="BalloonTextChar"/>
+    <w:link w:val="TextodegloboCar"/>
     <w:uiPriority w:val="99"/>
     <w:semiHidden/>
     <w:unhideWhenUsed/>
@@ -909,10 +704,10 @@
       <w:szCs w:val="16"/>
     </w:rPr>
   </w:style>
-  <w:style w:type="character" w:customStyle="1" w:styleId="BalloonTextChar">
-    <w:name w:val="Balloon Text Char"/>
-    <w:basedOn w:val="DefaultParagraphFont"/>
-    <w:link w:val="BalloonText"/>
+  <w:style w:type="character" w:customStyle="1" w:styleId="TextodegloboCar">
+    <w:name w:val="Texto de globo Car"/>
+    <w:basedOn w:val="Fuentedeprrafopredeter"/>
+    <w:link w:val="Textodeglobo"/>
     <w:uiPriority w:val="99"/>
     <w:semiHidden/>
     <w:rsid w:val="00083CEB"/>
@@ -924,13 +719,13 @@
   </w:style>
   <w:style w:type="character" w:customStyle="1" w:styleId="iconphone">
     <w:name w:val="icon_phone"/>
-    <w:basedOn w:val="DefaultParagraphFont"/>
+    <w:basedOn w:val="Fuentedeprrafopredeter"/>
     <w:rsid w:val="00083CEB"/>
   </w:style>
-  <w:style w:type="character" w:customStyle="1" w:styleId="Heading1Char">
-    <w:name w:val="Heading 1 Char"/>
-    <w:basedOn w:val="DefaultParagraphFont"/>
-    <w:link w:val="Heading1"/>
+  <w:style w:type="character" w:customStyle="1" w:styleId="Ttulo1Car">
+    <w:name w:val="Título 1 Car"/>
+    <w:basedOn w:val="Fuentedeprrafopredeter"/>
+    <w:link w:val="Ttulo1"/>
     <w:uiPriority w:val="9"/>
     <w:rsid w:val="00205DD1"/>
     <w:rPr>
@@ -942,11 +737,11 @@
       <w:szCs w:val="28"/>
     </w:rPr>
   </w:style>
-  <w:style w:type="paragraph" w:styleId="Title">
+  <w:style w:type="paragraph" w:styleId="Ttulo">
     <w:name w:val="Title"/>
     <w:basedOn w:val="Normal"/>
     <w:next w:val="Normal"/>
-    <w:link w:val="TitleChar"/>
+    <w:link w:val="TtuloCar"/>
     <w:uiPriority w:val="10"/>
     <w:qFormat/>
     <w:rsid w:val="00205DD1"/>
@@ -966,10 +761,10 @@
       <w:szCs w:val="52"/>
     </w:rPr>
   </w:style>
-  <w:style w:type="character" w:customStyle="1" w:styleId="TitleChar">
-    <w:name w:val="Title Char"/>
-    <w:basedOn w:val="DefaultParagraphFont"/>
-    <w:link w:val="Title"/>
+  <w:style w:type="character" w:customStyle="1" w:styleId="TtuloCar">
+    <w:name w:val="Título Car"/>
+    <w:basedOn w:val="Fuentedeprrafopredeter"/>
+    <w:link w:val="Ttulo"/>
     <w:uiPriority w:val="10"/>
     <w:rsid w:val="00205DD1"/>
     <w:rPr>
@@ -981,10 +776,10 @@
       <w:szCs w:val="52"/>
     </w:rPr>
   </w:style>
-  <w:style w:type="character" w:customStyle="1" w:styleId="Heading2Char">
-    <w:name w:val="Heading 2 Char"/>
-    <w:basedOn w:val="DefaultParagraphFont"/>
-    <w:link w:val="Heading2"/>
+  <w:style w:type="character" w:customStyle="1" w:styleId="Ttulo2Car">
+    <w:name w:val="Título 2 Car"/>
+    <w:basedOn w:val="Fuentedeprrafopredeter"/>
+    <w:link w:val="Ttulo2"/>
     <w:uiPriority w:val="9"/>
     <w:rsid w:val="00205DD1"/>
     <w:rPr>
@@ -996,7 +791,7 @@
       <w:szCs w:val="26"/>
     </w:rPr>
   </w:style>
-  <w:style w:type="paragraph" w:styleId="ListParagraph">
+  <w:style w:type="paragraph" w:styleId="Prrafodelista">
     <w:name w:val="List Paragraph"/>
     <w:basedOn w:val="Normal"/>
     <w:uiPriority w:val="34"/>

</xml_diff>